<commit_message>
Eliminación de archivo incorrecto.
El formato del archivo estaba causando problemas.
</commit_message>
<xml_diff>
--- a/ADMINISTRACIÓN DE PROYECTOS/Planeación del proyecto/Cierre de proyecto/ActaCierreProyecto.docx
+++ b/ADMINISTRACIÓN DE PROYECTOS/Planeación del proyecto/Cierre de proyecto/ActaCierreProyecto.docx
@@ -130,6 +130,7 @@
           <w:dataBinding w:prefixMappings="xmlns:ns0='http://purl.org/dc/elements/1.1/' xmlns:ns1='http://schemas.openxmlformats.org/package/2006/metadata/core-properties' " w:xpath="/ns1:coreProperties[1]/ns0:title[1]" w:storeItemID="{6C3C8BC8-F283-45AE-878A-BAB7291924A1}"/>
           <w:text/>
         </w:sdtPr>
+        <w:sdtEndPr/>
         <w:sdtContent>
           <w:r>
             <w:rPr>
@@ -1082,8 +1083,6 @@
               </w:rPr>
               <w:t>Revisó</w:t>
             </w:r>
-            <w:bookmarkStart w:id="5" w:name="_GoBack"/>
-            <w:bookmarkEnd w:id="5"/>
           </w:p>
         </w:tc>
         <w:tc>
@@ -1173,66 +1172,74 @@
                 <w:lang w:val="es-ES" w:eastAsia="es-ES"/>
               </w:rPr>
             </w:pPr>
+            <w:r>
+              <w:rPr>
+                <w:rFonts w:cs="Arial"/>
+                <w:noProof/>
+                <w:sz w:val="24"/>
+                <w:lang w:eastAsia="es-MX"/>
+              </w:rPr>
+              <w:drawing>
+                <wp:inline distT="0" distB="0" distL="0" distR="0" wp14:anchorId="7D9BF5F9" wp14:editId="63384A9E">
+                  <wp:extent cx="1990725" cy="1115426"/>
+                  <wp:effectExtent l="0" t="0" r="0" b="8890"/>
+                  <wp:docPr id="2" name="Imagen 2" descr="firmaCliente"/>
+                  <wp:cNvGraphicFramePr>
+                    <a:graphicFrameLocks xmlns:a="http://schemas.openxmlformats.org/drawingml/2006/main" noChangeAspect="1"/>
+                  </wp:cNvGraphicFramePr>
+                  <a:graphic xmlns:a="http://schemas.openxmlformats.org/drawingml/2006/main">
+                    <a:graphicData uri="http://schemas.openxmlformats.org/drawingml/2006/picture">
+                      <pic:pic xmlns:pic="http://schemas.openxmlformats.org/drawingml/2006/picture">
+                        <pic:nvPicPr>
+                          <pic:cNvPr id="0" name="Picture 3" descr="firmaCliente"/>
+                          <pic:cNvPicPr>
+                            <a:picLocks noChangeAspect="1" noChangeArrowheads="1"/>
+                          </pic:cNvPicPr>
+                        </pic:nvPicPr>
+                        <pic:blipFill>
+                          <a:blip r:embed="rId9" cstate="print">
+                            <a:lum contrast="100000"/>
+                            <a:extLst>
+                              <a:ext uri="{28A0092B-C50C-407E-A947-70E740481C1C}">
+                                <a14:useLocalDpi xmlns:a14="http://schemas.microsoft.com/office/drawing/2010/main" val="0"/>
+                              </a:ext>
+                            </a:extLst>
+                          </a:blip>
+                          <a:srcRect/>
+                          <a:stretch>
+                            <a:fillRect/>
+                          </a:stretch>
+                        </pic:blipFill>
+                        <pic:spPr bwMode="auto">
+                          <a:xfrm>
+                            <a:off x="0" y="0"/>
+                            <a:ext cx="1993317" cy="1116878"/>
+                          </a:xfrm>
+                          <a:prstGeom prst="rect">
+                            <a:avLst/>
+                          </a:prstGeom>
+                          <a:noFill/>
+                          <a:ln>
+                            <a:noFill/>
+                          </a:ln>
+                        </pic:spPr>
+                      </pic:pic>
+                    </a:graphicData>
+                  </a:graphic>
+                </wp:inline>
+              </w:drawing>
+            </w:r>
           </w:p>
           <w:p>
             <w:pPr>
-              <w:jc w:val="center"/>
               <w:rPr>
                 <w:rFonts w:cs="Arial"/>
                 <w:szCs w:val="20"/>
                 <w:lang w:val="es-ES" w:eastAsia="es-ES"/>
               </w:rPr>
             </w:pPr>
-          </w:p>
-          <w:p>
-            <w:pPr>
-              <w:jc w:val="center"/>
-              <w:rPr>
-                <w:rFonts w:cs="Arial"/>
-                <w:szCs w:val="20"/>
-                <w:lang w:val="es-ES" w:eastAsia="es-ES"/>
-              </w:rPr>
-            </w:pPr>
-          </w:p>
-          <w:p>
-            <w:pPr>
-              <w:jc w:val="center"/>
-              <w:rPr>
-                <w:rFonts w:cs="Arial"/>
-                <w:szCs w:val="20"/>
-                <w:lang w:val="es-ES" w:eastAsia="es-ES"/>
-              </w:rPr>
-            </w:pPr>
-          </w:p>
-          <w:p>
-            <w:pPr>
-              <w:jc w:val="center"/>
-              <w:rPr>
-                <w:rFonts w:cs="Arial"/>
-                <w:szCs w:val="20"/>
-                <w:lang w:val="es-ES" w:eastAsia="es-ES"/>
-              </w:rPr>
-            </w:pPr>
-          </w:p>
-          <w:p>
-            <w:pPr>
-              <w:jc w:val="center"/>
-              <w:rPr>
-                <w:rFonts w:cs="Arial"/>
-                <w:szCs w:val="20"/>
-                <w:lang w:val="es-ES" w:eastAsia="es-ES"/>
-              </w:rPr>
-            </w:pPr>
-          </w:p>
-          <w:p>
-            <w:pPr>
-              <w:jc w:val="center"/>
-              <w:rPr>
-                <w:rFonts w:cs="Arial"/>
-                <w:szCs w:val="20"/>
-                <w:lang w:val="es-ES" w:eastAsia="es-ES"/>
-              </w:rPr>
-            </w:pPr>
+            <w:bookmarkStart w:id="5" w:name="_GoBack"/>
+            <w:bookmarkEnd w:id="5"/>
           </w:p>
           <w:p>
             <w:pPr>
@@ -1320,10 +1327,10 @@
     </w:tbl>
     <w:p/>
     <w:sectPr>
-      <w:headerReference w:type="default" r:id="rId9"/>
-      <w:footerReference w:type="default" r:id="rId10"/>
-      <w:headerReference w:type="first" r:id="rId11"/>
-      <w:footerReference w:type="first" r:id="rId12"/>
+      <w:headerReference w:type="default" r:id="rId10"/>
+      <w:footerReference w:type="default" r:id="rId11"/>
+      <w:headerReference w:type="first" r:id="rId12"/>
+      <w:footerReference w:type="first" r:id="rId13"/>
       <w:pgSz w:w="12240" w:h="15840" w:code="1"/>
       <w:pgMar w:top="1440" w:right="1440" w:bottom="1440" w:left="1440" w:header="720" w:footer="720" w:gutter="0"/>
       <w:cols w:space="720"/>
@@ -2131,14 +2138,14 @@
         <v:path o:extrusionok="f" gradientshapeok="t" o:connecttype="rect"/>
         <o:lock v:ext="edit" aspectratio="t"/>
       </v:shapetype>
-      <v:shape id="_x0000_i1074" type="#_x0000_t75" style="width:9.75pt;height:9.75pt" o:bullet="t">
+      <v:shape id="_x0000_i1030" type="#_x0000_t75" style="width:9.75pt;height:9.75pt" o:bullet="t">
         <v:imagedata r:id="rId1" o:title="clip_image001"/>
       </v:shape>
     </w:pict>
   </w:numPicBullet>
   <w:numPicBullet w:numPicBulletId="1">
     <w:pict>
-      <v:shape id="_x0000_i1075" type="#_x0000_t75" style="width:9.75pt;height:9.75pt" o:bullet="t">
+      <v:shape id="_x0000_i1031" type="#_x0000_t75" style="width:9.75pt;height:9.75pt" o:bullet="t">
         <v:imagedata r:id="rId2" o:title="0e200wvp[1]"/>
       </v:shape>
     </w:pict>
@@ -5952,13 +5959,13 @@
     <w:sig w:usb0="00000000" w:usb1="10000000" w:usb2="00000000" w:usb3="00000000" w:csb0="80000000" w:csb1="00000000"/>
   </w:font>
   <w:font w:name="MS Mincho">
-    <w:altName w:val="MS Gothic"/>
+    <w:altName w:val="ＭＳ 明朝"/>
     <w:panose1 w:val="02020609040205080304"/>
     <w:charset w:val="80"/>
     <w:family w:val="roman"/>
     <w:notTrueType/>
     <w:pitch w:val="fixed"/>
-    <w:sig w:usb0="00000000" w:usb1="08070000" w:usb2="00000010" w:usb3="00000000" w:csb0="00020000" w:csb1="00000000"/>
+    <w:sig w:usb0="00000001" w:usb1="08070000" w:usb2="00000010" w:usb3="00000000" w:csb0="00020000" w:csb1="00000000"/>
   </w:font>
   <w:font w:name="Tahoma">
     <w:panose1 w:val="020B0604030504040204"/>
@@ -6023,8 +6030,10 @@
     <w:rsid w:val="00057A4C"/>
     <w:rsid w:val="000A0881"/>
     <w:rsid w:val="001327C4"/>
+    <w:rsid w:val="00485FD4"/>
     <w:rsid w:val="007A7F68"/>
     <w:rsid w:val="00AC2D85"/>
+    <w:rsid w:val="00E37AFC"/>
     <w:rsid w:val="00F56AAA"/>
   </w:rsids>
   <m:mathPr>
@@ -6820,7 +6829,7 @@
 </file>
 
 <file path=customXml/itemProps1.xml><?xml version="1.0" encoding="utf-8"?>
-<ds:datastoreItem xmlns:ds="http://schemas.openxmlformats.org/officeDocument/2006/customXml" ds:itemID="{39DC1257-3BB9-4EFB-8520-EECD5943AB69}">
+<ds:datastoreItem xmlns:ds="http://schemas.openxmlformats.org/officeDocument/2006/customXml" ds:itemID="{F527E58B-4E8C-4B03-AB3B-EF254B27480A}">
   <ds:schemaRefs>
     <ds:schemaRef ds:uri="http://schemas.openxmlformats.org/officeDocument/2006/bibliography"/>
   </ds:schemaRefs>

</xml_diff>